<commit_message>
Slight amendments to user guides to correct version dates & numbers. Also fix small issues in consistency and spelling errors found
</commit_message>
<xml_diff>
--- a/documents/User Manual/User Guide - Change Password.docx
+++ b/documents/User Manual/User Guide - Change Password.docx
@@ -200,7 +200,6 @@
           </w14:textFill>
         </w:rPr>
       </w:pPr>
-      <w:proofErr w:type="spellStart"/>
       <w:r>
         <w:rPr>
           <w:color w:val="0033CC"/>
@@ -214,23 +213,7 @@
             </w14:solidFill>
           </w14:textFill>
         </w:rPr>
-        <w:t>Pharmacon</w:t>
-      </w:r>
-      <w:proofErr w:type="spellEnd"/>
-      <w:r>
-        <w:rPr>
-          <w:color w:val="0033CC"/>
-          <w14:textFill>
-            <w14:solidFill>
-              <w14:srgbClr w14:val="0033CC">
-                <w14:lumMod w14:val="75000"/>
-                <w14:lumMod w14:val="75000"/>
-                <w14:lumOff w14:val="25000"/>
-              </w14:srgbClr>
-            </w14:solidFill>
-          </w14:textFill>
-        </w:rPr>
-        <w:t xml:space="preserve"> ITC303/309 Group</w:t>
+        <w:t>Pharmacon ITC303/309 Group</w:t>
       </w:r>
     </w:p>
     <w:p>
@@ -1270,8 +1253,6 @@
           <w:docGrid w:linePitch="299"/>
         </w:sectPr>
       </w:pPr>
-      <w:bookmarkStart w:id="0" w:name="_GoBack"/>
-      <w:bookmarkEnd w:id="0"/>
     </w:p>
     <w:p>
       <w:pPr>
@@ -1280,7 +1261,7 @@
           <w:color w:val="0033CC"/>
         </w:rPr>
       </w:pPr>
-      <w:bookmarkStart w:id="1" w:name="_Toc524636274"/>
+      <w:bookmarkStart w:id="0" w:name="_Toc524636274"/>
       <w:r>
         <w:rPr>
           <w:color w:val="0033CC"/>
@@ -1288,7 +1269,7 @@
         <w:lastRenderedPageBreak/>
         <w:t>Introduction</w:t>
       </w:r>
-      <w:bookmarkEnd w:id="1"/>
+      <w:bookmarkEnd w:id="0"/>
       <w:r>
         <w:rPr>
           <w:color w:val="0033CC"/>
@@ -1301,39 +1282,49 @@
         <w:pStyle w:val="Heading2"/>
         <w:spacing w:before="120" w:after="60"/>
       </w:pPr>
-      <w:bookmarkStart w:id="2" w:name="_Toc524636275"/>
+      <w:bookmarkStart w:id="1" w:name="_Toc524636275"/>
       <w:r>
         <w:t>Scope and Purpose</w:t>
       </w:r>
+      <w:bookmarkEnd w:id="1"/>
+    </w:p>
+    <w:p>
+      <w:pPr>
+        <w:pStyle w:val="ChapterBodyCopy"/>
+      </w:pPr>
+      <w:r>
+        <w:t xml:space="preserve">The purpose of this user guide is to provide </w:t>
+      </w:r>
+      <w:r>
+        <w:t xml:space="preserve">instructions </w:t>
+      </w:r>
+      <w:r>
+        <w:t xml:space="preserve">on how </w:t>
+      </w:r>
+      <w:r>
+        <w:t xml:space="preserve">to </w:t>
+      </w:r>
+      <w:r>
+        <w:t>change the password for a</w:t>
+      </w:r>
+      <w:r>
+        <w:t xml:space="preserve"> user (login)</w:t>
+      </w:r>
+      <w:r>
+        <w:t>.</w:t>
+      </w:r>
+      <w:r>
+        <w:t xml:space="preserve"> </w:t>
+      </w:r>
+    </w:p>
+    <w:p>
+      <w:pPr>
+        <w:pStyle w:val="ChapterBodyCopy"/>
+      </w:pPr>
+      <w:bookmarkStart w:id="2" w:name="_GoBack"/>
       <w:bookmarkEnd w:id="2"/>
-    </w:p>
-    <w:p>
-      <w:pPr>
-        <w:pStyle w:val="ChapterBodyCopy"/>
-      </w:pPr>
-      <w:r>
-        <w:t xml:space="preserve">The purpose of this user guide is to provide </w:t>
-      </w:r>
-      <w:r>
-        <w:t xml:space="preserve">instructions </w:t>
-      </w:r>
-      <w:r>
-        <w:t xml:space="preserve">on how </w:t>
-      </w:r>
-      <w:r>
-        <w:t xml:space="preserve">to </w:t>
-      </w:r>
-      <w:r>
-        <w:t>change the password for a</w:t>
-      </w:r>
-      <w:r>
-        <w:t xml:space="preserve"> user (login)</w:t>
-      </w:r>
-      <w:r>
-        <w:t>.</w:t>
-      </w:r>
-      <w:r>
-        <w:t xml:space="preserve"> No other features of the </w:t>
+      <w:r>
+        <w:t xml:space="preserve">No other features of the </w:t>
       </w:r>
       <w:r>
         <w:t>Pharmacy Error Tracker (</w:t>
@@ -1703,7 +1694,7 @@
                                     <pic:cNvPicPr/>
                                   </pic:nvPicPr>
                                   <pic:blipFill>
-                                    <a:blip r:embed="rId11"/>
+                                    <a:blip r:embed="rId12"/>
                                     <a:stretch>
                                       <a:fillRect/>
                                     </a:stretch>
@@ -1816,7 +1807,7 @@
                                           <pic:cNvPicPr/>
                                         </pic:nvPicPr>
                                         <pic:blipFill>
-                                          <a:blip r:embed="rId12"/>
+                                          <a:blip r:embed="rId13"/>
                                           <a:stretch>
                                             <a:fillRect/>
                                           </a:stretch>
@@ -1881,7 +1872,7 @@
                                     <pic:cNvPicPr/>
                                   </pic:nvPicPr>
                                   <pic:blipFill>
-                                    <a:blip r:embed="rId12"/>
+                                    <a:blip r:embed="rId14"/>
                                     <a:stretch>
                                       <a:fillRect/>
                                     </a:stretch>
@@ -2135,7 +2126,7 @@
                                           <pic:cNvPicPr/>
                                         </pic:nvPicPr>
                                         <pic:blipFill>
-                                          <a:blip r:embed="rId13"/>
+                                          <a:blip r:embed="rId15"/>
                                           <a:stretch>
                                             <a:fillRect/>
                                           </a:stretch>
@@ -2206,7 +2197,7 @@
                                     <pic:cNvPicPr/>
                                   </pic:nvPicPr>
                                   <pic:blipFill>
-                                    <a:blip r:embed="rId13"/>
+                                    <a:blip r:embed="rId16"/>
                                     <a:stretch>
                                       <a:fillRect/>
                                     </a:stretch>
@@ -2518,7 +2509,7 @@
                                           <pic:cNvPicPr/>
                                         </pic:nvPicPr>
                                         <pic:blipFill>
-                                          <a:blip r:embed="rId14"/>
+                                          <a:blip r:embed="rId17"/>
                                           <a:stretch>
                                             <a:fillRect/>
                                           </a:stretch>
@@ -2595,7 +2586,7 @@
                                     <pic:cNvPicPr/>
                                   </pic:nvPicPr>
                                   <pic:blipFill>
-                                    <a:blip r:embed="rId14"/>
+                                    <a:blip r:embed="rId18"/>
                                     <a:stretch>
                                       <a:fillRect/>
                                     </a:stretch>
@@ -2722,7 +2713,7 @@
                                           <pic:cNvPicPr/>
                                         </pic:nvPicPr>
                                         <pic:blipFill>
-                                          <a:blip r:embed="rId15"/>
+                                          <a:blip r:embed="rId19"/>
                                           <a:stretch>
                                             <a:fillRect/>
                                           </a:stretch>
@@ -2793,7 +2784,7 @@
                                     <pic:cNvPicPr/>
                                   </pic:nvPicPr>
                                   <pic:blipFill>
-                                    <a:blip r:embed="rId15"/>
+                                    <a:blip r:embed="rId20"/>
                                     <a:stretch>
                                       <a:fillRect/>
                                     </a:stretch>
@@ -2934,8 +2925,8 @@
       </w:r>
     </w:p>
     <w:sectPr>
-      <w:headerReference w:type="default" r:id="rId16"/>
-      <w:footerReference w:type="default" r:id="rId17"/>
+      <w:headerReference w:type="default" r:id="rId21"/>
+      <w:footerReference w:type="default" r:id="rId22"/>
       <w:pgSz w:w="12240" w:h="15840"/>
       <w:pgMar w:top="1440" w:right="1800" w:bottom="1440" w:left="1800" w:header="720" w:footer="720" w:gutter="0"/>
       <w:cols w:space="720"/>
@@ -7125,7 +7116,7 @@
 </file>
 
 <file path=customXml/itemProps1.xml><?xml version="1.0" encoding="utf-8"?>
-<ds:datastoreItem xmlns:ds="http://schemas.openxmlformats.org/officeDocument/2006/customXml" ds:itemID="{8F150F84-1A8A-40F7-8727-72EC838BF8A2}">
+<ds:datastoreItem xmlns:ds="http://schemas.openxmlformats.org/officeDocument/2006/customXml" ds:itemID="{2B117FE4-9A7F-47F6-92C8-91E5159DEC4E}">
   <ds:schemaRefs>
     <ds:schemaRef ds:uri="http://schemas.openxmlformats.org/officeDocument/2006/bibliography"/>
   </ds:schemaRefs>

</xml_diff>